<commit_message>
Latest plots. Combining plots into one figure for Nature.
</commit_message>
<xml_diff>
--- a/src/R/400_analysis/output/effects_on_vaccinations.docx
+++ b/src/R/400_analysis/output/effects_on_vaccinations.docx
@@ -59,13 +59,13 @@
         <w:pStyle w:val="Date"/>
       </w:pPr>
       <w:r>
-        <w:t xml:space="preserve">July</w:t>
-      </w:r>
-      <w:r>
-        <w:t xml:space="preserve"> </w:t>
-      </w:r>
-      <w:r>
-        <w:t xml:space="preserve">30,</w:t>
+        <w:t xml:space="preserve">August</w:t>
+      </w:r>
+      <w:r>
+        <w:t xml:space="preserve"> </w:t>
+      </w:r>
+      <w:r>
+        <w:t xml:space="preserve">02,</w:t>
       </w:r>
       <w:r>
         <w:t xml:space="preserve"> </w:t>
@@ -18140,7 +18140,7 @@
         <w:rPr>
           <w:rStyle w:val="VerbatimChar"/>
         </w:rPr>
-        <w:t xml:space="preserve">   0.2768    1.0000    0.6912    0.1779    0.9314    0.0948    0.0543    0.8947 </w:t>
+        <w:t xml:space="preserve">   0.2763    1.0000    0.6900    0.1767    0.9309    0.1058    0.0532    0.8930 </w:t>
       </w:r>
     </w:p>
     <w:p>
@@ -18241,7 +18241,7 @@
         <w:rPr>
           <w:rStyle w:val="VerbatimChar"/>
         </w:rPr>
-        <w:t xml:space="preserve">message_1          0.2768       0.5536</w:t>
+        <w:t xml:space="preserve">message_1          0.2763       0.5526</w:t>
       </w:r>
       <w:r>
         <w:br/>
@@ -18259,52 +18259,52 @@
         <w:rPr>
           <w:rStyle w:val="VerbatimChar"/>
         </w:rPr>
-        <w:t xml:space="preserve">message_3          0.6912       1.0000</w:t>
-      </w:r>
-      <w:r>
-        <w:br/>
-      </w:r>
-      <w:r>
-        <w:rPr>
-          <w:rStyle w:val="VerbatimChar"/>
-        </w:rPr>
-        <w:t xml:space="preserve">message_4          0.1779       0.4744</w:t>
-      </w:r>
-      <w:r>
-        <w:br/>
-      </w:r>
-      <w:r>
-        <w:rPr>
-          <w:rStyle w:val="VerbatimChar"/>
-        </w:rPr>
-        <w:t xml:space="preserve">message_5          0.9314       1.0000</w:t>
-      </w:r>
-      <w:r>
-        <w:br/>
-      </w:r>
-      <w:r>
-        <w:rPr>
-          <w:rStyle w:val="VerbatimChar"/>
-        </w:rPr>
-        <w:t xml:space="preserve">message_6          0.0948       0.3792</w:t>
-      </w:r>
-      <w:r>
-        <w:br/>
-      </w:r>
-      <w:r>
-        <w:rPr>
-          <w:rStyle w:val="VerbatimChar"/>
-        </w:rPr>
-        <w:t xml:space="preserve">message_7          0.0543       0.3792</w:t>
-      </w:r>
-      <w:r>
-        <w:br/>
-      </w:r>
-      <w:r>
-        <w:rPr>
-          <w:rStyle w:val="VerbatimChar"/>
-        </w:rPr>
-        <w:t xml:space="preserve">message_8          0.8947       1.0000</w:t>
+        <w:t xml:space="preserve">message_3          0.6900       1.0000</w:t>
+      </w:r>
+      <w:r>
+        <w:br/>
+      </w:r>
+      <w:r>
+        <w:rPr>
+          <w:rStyle w:val="VerbatimChar"/>
+        </w:rPr>
+        <w:t xml:space="preserve">message_4          0.1767       0.4712</w:t>
+      </w:r>
+      <w:r>
+        <w:br/>
+      </w:r>
+      <w:r>
+        <w:rPr>
+          <w:rStyle w:val="VerbatimChar"/>
+        </w:rPr>
+        <w:t xml:space="preserve">message_5          0.9309       1.0000</w:t>
+      </w:r>
+      <w:r>
+        <w:br/>
+      </w:r>
+      <w:r>
+        <w:rPr>
+          <w:rStyle w:val="VerbatimChar"/>
+        </w:rPr>
+        <w:t xml:space="preserve">message_6          0.1058       0.4232</w:t>
+      </w:r>
+      <w:r>
+        <w:br/>
+      </w:r>
+      <w:r>
+        <w:rPr>
+          <w:rStyle w:val="VerbatimChar"/>
+        </w:rPr>
+        <w:t xml:space="preserve">message_7          0.0532       0.4232</w:t>
+      </w:r>
+      <w:r>
+        <w:br/>
+      </w:r>
+      <w:r>
+        <w:rPr>
+          <w:rStyle w:val="VerbatimChar"/>
+        </w:rPr>
+        <w:t xml:space="preserve">message_8          0.8930       1.0000</w:t>
       </w:r>
     </w:p>
     <w:p>
@@ -18495,7 +18495,7 @@
         <w:rPr>
           <w:rStyle w:val="VerbatimChar"/>
         </w:rPr>
-        <w:t xml:space="preserve">   0.5536    1.0000    1.0000    0.4744    1.0000    0.3792    0.3792    1.0000 </w:t>
+        <w:t xml:space="preserve">   0.5526    1.0000    1.0000    0.4712    1.0000    0.4232    0.4232    1.0000 </w:t>
       </w:r>
     </w:p>
     <w:p>
@@ -20212,7 +20212,7 @@
               <a:graphicData uri="http://schemas.openxmlformats.org/drawingml/2006/picture">
                 <pic:pic>
                   <pic:nvPicPr>
-                    <pic:cNvPr descr="/Users/jwbowers/Documents/PROJECTS/COVID-ThompsonSampling/src/R/400_analysis/output/rq2plot.pdf" id="0" name="Picture"/>
+                    <pic:cNvPr descr="/Users/jwbowers/Documents/PROJECTS/COVID-SMSExperiment/src/R/400_analysis/output/rq2plot.pdf" id="0" name="Picture"/>
                     <pic:cNvPicPr>
                       <a:picLocks noChangeArrowheads="1" noChangeAspect="1"/>
                     </pic:cNvPicPr>
@@ -20520,7 +20520,7 @@
         <w:rPr>
           <w:rStyle w:val="VerbatimChar"/>
         </w:rPr>
-        <w:t xml:space="preserve">[1] 0.1063</w:t>
+        <w:t xml:space="preserve">[1] 0.1084</w:t>
       </w:r>
     </w:p>
     <w:bookmarkEnd w:id="30"/>
@@ -21080,7 +21080,7 @@
         <w:rPr>
           <w:rStyle w:val="VerbatimChar"/>
         </w:rPr>
-        <w:t xml:space="preserve">chi-squared = 5.1, p-value = 0.08</w:t>
+        <w:t xml:space="preserve">chi-squared = 5.1, p-value = 0.07</w:t>
       </w:r>
     </w:p>
     <w:p>
@@ -21140,7 +21140,7 @@
         <w:rPr>
           <w:rStyle w:val="VerbatimChar"/>
         </w:rPr>
-        <w:t xml:space="preserve">[1] 0.568</w:t>
+        <w:t xml:space="preserve">[1] 0.5745</w:t>
       </w:r>
     </w:p>
     <w:p>
@@ -21192,7 +21192,7 @@
         <w:rPr>
           <w:rStyle w:val="VerbatimChar"/>
         </w:rPr>
-        <w:t xml:space="preserve">[1] 0.1666</w:t>
+        <w:t xml:space="preserve">[1] 0.1674</w:t>
       </w:r>
     </w:p>
     <w:p>
@@ -21244,7 +21244,7 @@
         <w:rPr>
           <w:rStyle w:val="VerbatimChar"/>
         </w:rPr>
-        <w:t xml:space="preserve">[1] 0.0257</w:t>
+        <w:t xml:space="preserve">[1] 0.0269</w:t>
       </w:r>
     </w:p>
     <w:p>

</xml_diff>